<commit_message>
report + ER diagram png
</commit_message>
<xml_diff>
--- a/report.docx
+++ b/report.docx
@@ -231,15 +231,117 @@
           <w:sz w:val="24"/>
           <w:szCs w:val="24"/>
         </w:rPr>
-        <w:t>TODO: talk about database</w:t>
-      </w:r>
-      <w:r>
-        <w:rPr>
-          <w:rFonts w:ascii="Times New Roman" w:hAnsi="Times New Roman" w:cs="Times New Roman"/>
-          <w:sz w:val="24"/>
-          <w:szCs w:val="24"/>
-        </w:rPr>
-        <w:t xml:space="preserve"> and how to set up</w:t>
+        <w:t>The project database, consisting of 3 tables, can be found in the project repository as “</w:t>
+      </w:r>
+      <w:proofErr w:type="spellStart"/>
+      <w:r>
+        <w:rPr>
+          <w:rFonts w:ascii="Times New Roman" w:hAnsi="Times New Roman" w:cs="Times New Roman"/>
+          <w:sz w:val="24"/>
+          <w:szCs w:val="24"/>
+        </w:rPr>
+        <w:t>database.db</w:t>
+      </w:r>
+      <w:proofErr w:type="spellEnd"/>
+      <w:r>
+        <w:rPr>
+          <w:rFonts w:ascii="Times New Roman" w:hAnsi="Times New Roman" w:cs="Times New Roman"/>
+          <w:sz w:val="24"/>
+          <w:szCs w:val="24"/>
+        </w:rPr>
+        <w:t>”, along with the SQL dump: “</w:t>
+      </w:r>
+      <w:r>
+        <w:rPr>
+          <w:rFonts w:ascii="Times New Roman" w:hAnsi="Times New Roman" w:cs="Times New Roman"/>
+          <w:sz w:val="24"/>
+          <w:szCs w:val="24"/>
+        </w:rPr>
+        <w:t>SQLiteDump20231126.sql</w:t>
+      </w:r>
+      <w:r>
+        <w:rPr>
+          <w:rFonts w:ascii="Times New Roman" w:hAnsi="Times New Roman" w:cs="Times New Roman"/>
+          <w:sz w:val="24"/>
+          <w:szCs w:val="24"/>
+        </w:rPr>
+        <w:t>”. We migrated from MySQL to SQLite for asignment 3. We did this by exporting the MySQL database to a dump file, we then made slight changes to the file to comply with SQLite syntax. We created the .</w:t>
+      </w:r>
+      <w:proofErr w:type="spellStart"/>
+      <w:r>
+        <w:rPr>
+          <w:rFonts w:ascii="Times New Roman" w:hAnsi="Times New Roman" w:cs="Times New Roman"/>
+          <w:sz w:val="24"/>
+          <w:szCs w:val="24"/>
+        </w:rPr>
+        <w:t>db</w:t>
+      </w:r>
+      <w:proofErr w:type="spellEnd"/>
+      <w:r>
+        <w:rPr>
+          <w:rFonts w:ascii="Times New Roman" w:hAnsi="Times New Roman" w:cs="Times New Roman"/>
+          <w:sz w:val="24"/>
+          <w:szCs w:val="24"/>
+        </w:rPr>
+        <w:t xml:space="preserve"> file from the altered dump, by executing “</w:t>
+      </w:r>
+      <w:r>
+        <w:rPr>
+          <w:rFonts w:ascii="Times New Roman" w:hAnsi="Times New Roman" w:cs="Times New Roman"/>
+          <w:sz w:val="24"/>
+          <w:szCs w:val="24"/>
+        </w:rPr>
+        <w:t xml:space="preserve">cat </w:t>
+      </w:r>
+      <w:r>
+        <w:rPr>
+          <w:rFonts w:ascii="Times New Roman" w:hAnsi="Times New Roman" w:cs="Times New Roman"/>
+          <w:sz w:val="24"/>
+          <w:szCs w:val="24"/>
+        </w:rPr>
+        <w:t xml:space="preserve"> </w:t>
+      </w:r>
+      <w:r>
+        <w:rPr>
+          <w:rFonts w:ascii="Times New Roman" w:hAnsi="Times New Roman" w:cs="Times New Roman"/>
+          <w:sz w:val="24"/>
+          <w:szCs w:val="24"/>
+        </w:rPr>
+        <w:t>SQLiteDump20231126.sql</w:t>
+      </w:r>
+      <w:r>
+        <w:rPr>
+          <w:rFonts w:ascii="Times New Roman" w:hAnsi="Times New Roman" w:cs="Times New Roman"/>
+          <w:sz w:val="24"/>
+          <w:szCs w:val="24"/>
+        </w:rPr>
+        <w:t xml:space="preserve"> </w:t>
+      </w:r>
+      <w:r>
+        <w:rPr>
+          <w:rFonts w:ascii="Times New Roman" w:hAnsi="Times New Roman" w:cs="Times New Roman"/>
+          <w:sz w:val="24"/>
+          <w:szCs w:val="24"/>
+        </w:rPr>
+        <w:t xml:space="preserve">| sqlite3 </w:t>
+      </w:r>
+      <w:proofErr w:type="spellStart"/>
+      <w:r>
+        <w:rPr>
+          <w:rFonts w:ascii="Times New Roman" w:hAnsi="Times New Roman" w:cs="Times New Roman"/>
+          <w:sz w:val="24"/>
+          <w:szCs w:val="24"/>
+        </w:rPr>
+        <w:t>database.db</w:t>
+      </w:r>
+      <w:proofErr w:type="spellEnd"/>
+      <w:r>
+        <w:rPr>
+          <w:rFonts w:ascii="Times New Roman" w:hAnsi="Times New Roman" w:cs="Times New Roman"/>
+          <w:sz w:val="24"/>
+          <w:szCs w:val="24"/>
+        </w:rPr>
+        <w:t>” in the terminal.</w:t>
       </w:r>
     </w:p>
     <w:p>
@@ -428,35 +530,66 @@
           <w:sz w:val="24"/>
           <w:szCs w:val="24"/>
         </w:rPr>
-        <w:t>TODO</w:t>
-      </w:r>
-    </w:p>
-    <w:p>
-      <w:pPr>
-        <w:rPr>
-          <w:rFonts w:ascii="Times New Roman" w:hAnsi="Times New Roman" w:cs="Times New Roman"/>
-          <w:sz w:val="24"/>
-          <w:szCs w:val="24"/>
-        </w:rPr>
-      </w:pPr>
-    </w:p>
-    <w:p>
-      <w:pPr>
-        <w:rPr>
-          <w:rFonts w:ascii="Times New Roman" w:hAnsi="Times New Roman" w:cs="Times New Roman"/>
-          <w:sz w:val="24"/>
-          <w:szCs w:val="24"/>
-        </w:rPr>
-      </w:pPr>
-    </w:p>
-    <w:p>
-      <w:pPr>
-        <w:rPr>
-          <w:rFonts w:ascii="Times New Roman" w:hAnsi="Times New Roman" w:cs="Times New Roman"/>
-          <w:sz w:val="24"/>
-          <w:szCs w:val="24"/>
-        </w:rPr>
-      </w:pPr>
+        <w:drawing>
+          <wp:inline distT="0" distB="0" distL="0" distR="0" wp14:anchorId="7E56CC23" wp14:editId="12C0C75A">
+            <wp:extent cx="5943600" cy="6227445"/>
+            <wp:effectExtent l="0" t="0" r="0" b="0"/>
+            <wp:docPr id="273446383" name="Picture 1" descr="A screenshot of a computer&#10;&#10;Description automatically generated"/>
+            <wp:cNvGraphicFramePr>
+              <a:graphicFrameLocks xmlns:a="http://schemas.openxmlformats.org/drawingml/2006/main" noChangeAspect="1"/>
+            </wp:cNvGraphicFramePr>
+            <a:graphic xmlns:a="http://schemas.openxmlformats.org/drawingml/2006/main">
+              <a:graphicData uri="http://schemas.openxmlformats.org/drawingml/2006/picture">
+                <pic:pic xmlns:pic="http://schemas.openxmlformats.org/drawingml/2006/picture">
+                  <pic:nvPicPr>
+                    <pic:cNvPr id="273446383" name="Picture 1" descr="A screenshot of a computer&#10;&#10;Description automatically generated"/>
+                    <pic:cNvPicPr/>
+                  </pic:nvPicPr>
+                  <pic:blipFill>
+                    <a:blip r:embed="rId5" cstate="print">
+                      <a:extLst>
+                        <a:ext uri="{28A0092B-C50C-407E-A947-70E740481C1C}">
+                          <a14:useLocalDpi xmlns:a14="http://schemas.microsoft.com/office/drawing/2010/main" val="0"/>
+                        </a:ext>
+                      </a:extLst>
+                    </a:blip>
+                    <a:stretch>
+                      <a:fillRect/>
+                    </a:stretch>
+                  </pic:blipFill>
+                  <pic:spPr>
+                    <a:xfrm>
+                      <a:off x="0" y="0"/>
+                      <a:ext cx="5943600" cy="6227445"/>
+                    </a:xfrm>
+                    <a:prstGeom prst="rect">
+                      <a:avLst/>
+                    </a:prstGeom>
+                  </pic:spPr>
+                </pic:pic>
+              </a:graphicData>
+            </a:graphic>
+          </wp:inline>
+        </w:drawing>
+      </w:r>
+    </w:p>
+    <w:p>
+      <w:pPr>
+        <w:rPr>
+          <w:rFonts w:ascii="Times New Roman" w:hAnsi="Times New Roman" w:cs="Times New Roman"/>
+          <w:sz w:val="24"/>
+          <w:szCs w:val="24"/>
+        </w:rPr>
+      </w:pPr>
+      <w:r>
+        <w:rPr>
+          <w:rFonts w:ascii="Times New Roman" w:hAnsi="Times New Roman" w:cs="Times New Roman"/>
+          <w:sz w:val="24"/>
+          <w:szCs w:val="24"/>
+        </w:rPr>
+        <w:lastRenderedPageBreak/>
+        <w:t>(.PNG image attached in project repository)</w:t>
+      </w:r>
     </w:p>
     <w:p>
       <w:pPr>
@@ -537,7 +670,7 @@
                     <pic:cNvPicPr/>
                   </pic:nvPicPr>
                   <pic:blipFill>
-                    <a:blip r:embed="rId5">
+                    <a:blip r:embed="rId6">
                       <a:extLst>
                         <a:ext uri="{28A0092B-C50C-407E-A947-70E740481C1C}">
                           <a14:useLocalDpi xmlns:a14="http://schemas.microsoft.com/office/drawing/2010/main" val="0"/>

</xml_diff>